<commit_message>
Finished home, arrays, and linked list page
</commit_message>
<xml_diff>
--- a/ProgressLog.docx
+++ b/ProgressLog.docx
@@ -265,8 +265,6 @@
         </w:rPr>
         <w:t>used in</w:t>
       </w:r>
-      <w:bookmarkStart w:id="0" w:name="_GoBack"/>
-      <w:bookmarkEnd w:id="0"/>
       <w:r>
         <w:rPr>
           <w:rFonts w:ascii="Times New Roman" w:hAnsi="Times New Roman" w:cs="Times New Roman"/>
@@ -297,6 +295,136 @@
           <w:szCs w:val="24"/>
         </w:rPr>
         <w:t>Partially created home page</w:t>
+      </w:r>
+    </w:p>
+    <w:p>
+      <w:pPr>
+        <w:spacing w:line="480" w:lineRule="auto"/>
+        <w:rPr>
+          <w:rFonts w:ascii="Times New Roman" w:hAnsi="Times New Roman" w:cs="Times New Roman"/>
+          <w:sz w:val="24"/>
+          <w:szCs w:val="24"/>
+        </w:rPr>
+      </w:pPr>
+      <w:r>
+        <w:rPr>
+          <w:rFonts w:ascii="Times New Roman" w:hAnsi="Times New Roman" w:cs="Times New Roman"/>
+          <w:b/>
+          <w:sz w:val="24"/>
+          <w:szCs w:val="24"/>
+          <w:u w:val="single"/>
+        </w:rPr>
+        <w:t>2/28 – 3/6 (15 hours)</w:t>
+      </w:r>
+    </w:p>
+    <w:p>
+      <w:pPr>
+        <w:pStyle w:val="ListParagraph"/>
+        <w:numPr>
+          <w:ilvl w:val="0"/>
+          <w:numId w:val="2"/>
+        </w:numPr>
+        <w:spacing w:line="480" w:lineRule="auto"/>
+        <w:rPr>
+          <w:rFonts w:ascii="Times New Roman" w:hAnsi="Times New Roman" w:cs="Times New Roman"/>
+          <w:sz w:val="24"/>
+          <w:szCs w:val="24"/>
+        </w:rPr>
+      </w:pPr>
+      <w:r>
+        <w:rPr>
+          <w:rFonts w:ascii="Times New Roman" w:hAnsi="Times New Roman" w:cs="Times New Roman"/>
+          <w:sz w:val="24"/>
+          <w:szCs w:val="24"/>
+        </w:rPr>
+        <w:t>Finished creating home page</w:t>
+      </w:r>
+    </w:p>
+    <w:p>
+      <w:pPr>
+        <w:pStyle w:val="ListParagraph"/>
+        <w:numPr>
+          <w:ilvl w:val="0"/>
+          <w:numId w:val="2"/>
+        </w:numPr>
+        <w:spacing w:line="480" w:lineRule="auto"/>
+        <w:rPr>
+          <w:rFonts w:ascii="Times New Roman" w:hAnsi="Times New Roman" w:cs="Times New Roman"/>
+          <w:sz w:val="24"/>
+          <w:szCs w:val="24"/>
+        </w:rPr>
+      </w:pPr>
+      <w:r>
+        <w:rPr>
+          <w:rFonts w:ascii="Times New Roman" w:hAnsi="Times New Roman" w:cs="Times New Roman"/>
+          <w:sz w:val="24"/>
+          <w:szCs w:val="24"/>
+        </w:rPr>
+        <w:t>Finished creating informative web pages for arrays and linked lists</w:t>
+      </w:r>
+    </w:p>
+    <w:p>
+      <w:pPr>
+        <w:pStyle w:val="ListParagraph"/>
+        <w:numPr>
+          <w:ilvl w:val="0"/>
+          <w:numId w:val="2"/>
+        </w:numPr>
+        <w:spacing w:line="480" w:lineRule="auto"/>
+        <w:rPr>
+          <w:rFonts w:ascii="Times New Roman" w:hAnsi="Times New Roman" w:cs="Times New Roman"/>
+          <w:sz w:val="24"/>
+          <w:szCs w:val="24"/>
+        </w:rPr>
+      </w:pPr>
+      <w:r>
+        <w:rPr>
+          <w:rFonts w:ascii="Times New Roman" w:hAnsi="Times New Roman" w:cs="Times New Roman"/>
+          <w:sz w:val="24"/>
+          <w:szCs w:val="24"/>
+        </w:rPr>
+        <w:t>Partially created web page for stacks</w:t>
+      </w:r>
+    </w:p>
+    <w:p>
+      <w:pPr>
+        <w:pStyle w:val="ListParagraph"/>
+        <w:numPr>
+          <w:ilvl w:val="0"/>
+          <w:numId w:val="2"/>
+        </w:numPr>
+        <w:spacing w:line="480" w:lineRule="auto"/>
+        <w:rPr>
+          <w:rFonts w:ascii="Times New Roman" w:hAnsi="Times New Roman" w:cs="Times New Roman"/>
+          <w:sz w:val="24"/>
+          <w:szCs w:val="24"/>
+        </w:rPr>
+      </w:pPr>
+      <w:r>
+        <w:rPr>
+          <w:rFonts w:ascii="Times New Roman" w:hAnsi="Times New Roman" w:cs="Times New Roman"/>
+          <w:sz w:val="24"/>
+          <w:szCs w:val="24"/>
+        </w:rPr>
+        <w:t>Created</w:t>
+      </w:r>
+      <w:r>
+        <w:rPr>
+          <w:rFonts w:ascii="Times New Roman" w:hAnsi="Times New Roman" w:cs="Times New Roman"/>
+          <w:sz w:val="24"/>
+          <w:szCs w:val="24"/>
+        </w:rPr>
+        <w:t xml:space="preserve"> several</w:t>
+      </w:r>
+      <w:bookmarkStart w:id="0" w:name="_GoBack"/>
+      <w:bookmarkEnd w:id="0"/>
+      <w:r>
+        <w:rPr>
+          <w:rFonts w:ascii="Times New Roman" w:hAnsi="Times New Roman" w:cs="Times New Roman"/>
+          <w:sz w:val="24"/>
+          <w:szCs w:val="24"/>
+        </w:rPr>
+        <w:t xml:space="preserve"> images to use as visual references for complete web pages</w:t>
       </w:r>
     </w:p>
     <w:sectPr>

</xml_diff>

<commit_message>
Proofread pages and reworded descriptions to make them more understandable
</commit_message>
<xml_diff>
--- a/ProgressLog.docx
+++ b/ProgressLog.docx
@@ -416,16 +416,196 @@
         </w:rPr>
         <w:t xml:space="preserve"> several</w:t>
       </w:r>
+      <w:r>
+        <w:rPr>
+          <w:rFonts w:ascii="Times New Roman" w:hAnsi="Times New Roman" w:cs="Times New Roman"/>
+          <w:sz w:val="24"/>
+          <w:szCs w:val="24"/>
+        </w:rPr>
+        <w:t xml:space="preserve"> images to use as visual references for complete web pages</w:t>
+      </w:r>
+    </w:p>
+    <w:p>
+      <w:pPr>
+        <w:spacing w:line="480" w:lineRule="auto"/>
+        <w:rPr>
+          <w:rFonts w:ascii="Times New Roman" w:hAnsi="Times New Roman" w:cs="Times New Roman"/>
+          <w:sz w:val="24"/>
+          <w:szCs w:val="24"/>
+        </w:rPr>
+      </w:pPr>
+      <w:r>
+        <w:rPr>
+          <w:rFonts w:ascii="Times New Roman" w:hAnsi="Times New Roman" w:cs="Times New Roman"/>
+          <w:b/>
+          <w:sz w:val="24"/>
+          <w:szCs w:val="24"/>
+          <w:u w:val="single"/>
+        </w:rPr>
+        <w:t>3/7 – 3/13 (20 hours)</w:t>
+      </w:r>
+    </w:p>
+    <w:p>
+      <w:pPr>
+        <w:pStyle w:val="ListParagraph"/>
+        <w:numPr>
+          <w:ilvl w:val="0"/>
+          <w:numId w:val="2"/>
+        </w:numPr>
+        <w:spacing w:line="480" w:lineRule="auto"/>
+        <w:rPr>
+          <w:rFonts w:ascii="Times New Roman" w:hAnsi="Times New Roman" w:cs="Times New Roman"/>
+          <w:sz w:val="24"/>
+          <w:szCs w:val="24"/>
+        </w:rPr>
+      </w:pPr>
+      <w:r>
+        <w:rPr>
+          <w:rFonts w:ascii="Times New Roman" w:hAnsi="Times New Roman" w:cs="Times New Roman"/>
+          <w:sz w:val="24"/>
+          <w:szCs w:val="24"/>
+        </w:rPr>
+        <w:t>Finished the webpage for stacks</w:t>
+      </w:r>
+    </w:p>
+    <w:p>
+      <w:pPr>
+        <w:pStyle w:val="ListParagraph"/>
+        <w:numPr>
+          <w:ilvl w:val="0"/>
+          <w:numId w:val="2"/>
+        </w:numPr>
+        <w:spacing w:line="480" w:lineRule="auto"/>
+        <w:rPr>
+          <w:rFonts w:ascii="Times New Roman" w:hAnsi="Times New Roman" w:cs="Times New Roman"/>
+          <w:sz w:val="24"/>
+          <w:szCs w:val="24"/>
+        </w:rPr>
+      </w:pPr>
+      <w:r>
+        <w:rPr>
+          <w:rFonts w:ascii="Times New Roman" w:hAnsi="Times New Roman" w:cs="Times New Roman"/>
+          <w:sz w:val="24"/>
+          <w:szCs w:val="24"/>
+        </w:rPr>
+        <w:t>Created and finished the webpages for queues, hash tables, and binary search trees</w:t>
+      </w:r>
+    </w:p>
+    <w:p>
+      <w:pPr>
+        <w:spacing w:line="480" w:lineRule="auto"/>
+        <w:ind w:left="360"/>
+        <w:rPr>
+          <w:rFonts w:ascii="Times New Roman" w:hAnsi="Times New Roman" w:cs="Times New Roman"/>
+          <w:sz w:val="24"/>
+          <w:szCs w:val="24"/>
+        </w:rPr>
+      </w:pPr>
+      <w:r>
+        <w:rPr>
+          <w:rFonts w:ascii="Times New Roman" w:hAnsi="Times New Roman" w:cs="Times New Roman"/>
+          <w:b/>
+          <w:sz w:val="24"/>
+          <w:szCs w:val="24"/>
+          <w:u w:val="single"/>
+        </w:rPr>
+        <w:lastRenderedPageBreak/>
+        <w:t>3/14 – 3/21 (12 hours)</w:t>
+      </w:r>
+    </w:p>
+    <w:p>
+      <w:pPr>
+        <w:pStyle w:val="ListParagraph"/>
+        <w:numPr>
+          <w:ilvl w:val="0"/>
+          <w:numId w:val="2"/>
+        </w:numPr>
+        <w:spacing w:line="480" w:lineRule="auto"/>
+        <w:rPr>
+          <w:rFonts w:ascii="Times New Roman" w:hAnsi="Times New Roman" w:cs="Times New Roman"/>
+          <w:sz w:val="24"/>
+          <w:szCs w:val="24"/>
+        </w:rPr>
+      </w:pPr>
+      <w:r>
+        <w:rPr>
+          <w:rFonts w:ascii="Times New Roman" w:hAnsi="Times New Roman" w:cs="Times New Roman"/>
+          <w:sz w:val="24"/>
+          <w:szCs w:val="24"/>
+        </w:rPr>
+        <w:t>Demo’d my webpages to supervisor and received feedback</w:t>
+      </w:r>
+    </w:p>
+    <w:p>
+      <w:pPr>
+        <w:pStyle w:val="ListParagraph"/>
+        <w:numPr>
+          <w:ilvl w:val="0"/>
+          <w:numId w:val="2"/>
+        </w:numPr>
+        <w:spacing w:line="480" w:lineRule="auto"/>
+        <w:rPr>
+          <w:rFonts w:ascii="Times New Roman" w:hAnsi="Times New Roman" w:cs="Times New Roman"/>
+          <w:sz w:val="24"/>
+          <w:szCs w:val="24"/>
+        </w:rPr>
+      </w:pPr>
+      <w:r>
+        <w:rPr>
+          <w:rFonts w:ascii="Times New Roman" w:hAnsi="Times New Roman" w:cs="Times New Roman"/>
+          <w:sz w:val="24"/>
+          <w:szCs w:val="24"/>
+        </w:rPr>
+        <w:t>Adjusted webpages accordingly</w:t>
+      </w:r>
+    </w:p>
+    <w:p>
+      <w:pPr>
+        <w:pStyle w:val="ListParagraph"/>
+        <w:numPr>
+          <w:ilvl w:val="0"/>
+          <w:numId w:val="2"/>
+        </w:numPr>
+        <w:spacing w:line="480" w:lineRule="auto"/>
+        <w:rPr>
+          <w:rFonts w:ascii="Times New Roman" w:hAnsi="Times New Roman" w:cs="Times New Roman"/>
+          <w:sz w:val="24"/>
+          <w:szCs w:val="24"/>
+        </w:rPr>
+      </w:pPr>
+      <w:r>
+        <w:rPr>
+          <w:rFonts w:ascii="Times New Roman" w:hAnsi="Times New Roman" w:cs="Times New Roman"/>
+          <w:sz w:val="24"/>
+          <w:szCs w:val="24"/>
+        </w:rPr>
+        <w:t>Proofread pages and fixed various typos</w:t>
+      </w:r>
+    </w:p>
+    <w:p>
+      <w:pPr>
+        <w:pStyle w:val="ListParagraph"/>
+        <w:numPr>
+          <w:ilvl w:val="0"/>
+          <w:numId w:val="2"/>
+        </w:numPr>
+        <w:spacing w:line="480" w:lineRule="auto"/>
+        <w:rPr>
+          <w:rFonts w:ascii="Times New Roman" w:hAnsi="Times New Roman" w:cs="Times New Roman"/>
+          <w:sz w:val="24"/>
+          <w:szCs w:val="24"/>
+        </w:rPr>
+      </w:pPr>
+      <w:r>
+        <w:rPr>
+          <w:rFonts w:ascii="Times New Roman" w:hAnsi="Times New Roman" w:cs="Times New Roman"/>
+          <w:sz w:val="24"/>
+          <w:szCs w:val="24"/>
+        </w:rPr>
+        <w:t>Reworded some descriptions in order to make them easier to understand</w:t>
+      </w:r>
       <w:bookmarkStart w:id="0" w:name="_GoBack"/>
       <w:bookmarkEnd w:id="0"/>
-      <w:r>
-        <w:rPr>
-          <w:rFonts w:ascii="Times New Roman" w:hAnsi="Times New Roman" w:cs="Times New Roman"/>
-          <w:sz w:val="24"/>
-          <w:szCs w:val="24"/>
-        </w:rPr>
-        <w:t xml:space="preserve"> images to use as visual references for complete web pages</w:t>
-      </w:r>
     </w:p>
     <w:sectPr>
       <w:pgSz w:w="12240" w:h="15840"/>

</xml_diff>

<commit_message>
Created efficiency test pages for arrays, linked lists, and stacks
</commit_message>
<xml_diff>
--- a/ProgressLog.docx
+++ b/ProgressLog.docx
@@ -510,7 +510,17 @@
           <w:u w:val="single"/>
         </w:rPr>
         <w:lastRenderedPageBreak/>
-        <w:t>3/14 – 3/21 (12 hours)</w:t>
+        <w:t>3/14 – 3/20</w:t>
+      </w:r>
+      <w:r>
+        <w:rPr>
+          <w:rFonts w:ascii="Times New Roman" w:hAnsi="Times New Roman" w:cs="Times New Roman"/>
+          <w:b/>
+          <w:sz w:val="24"/>
+          <w:szCs w:val="24"/>
+          <w:u w:val="single"/>
+        </w:rPr>
+        <w:t xml:space="preserve"> (12 hours)</w:t>
       </w:r>
     </w:p>
     <w:p>
@@ -603,6 +613,99 @@
           <w:szCs w:val="24"/>
         </w:rPr>
         <w:t>Reworded some descriptions in order to make them easier to understand</w:t>
+      </w:r>
+    </w:p>
+    <w:p>
+      <w:pPr>
+        <w:spacing w:line="480" w:lineRule="auto"/>
+        <w:ind w:left="360"/>
+        <w:rPr>
+          <w:rFonts w:ascii="Times New Roman" w:hAnsi="Times New Roman" w:cs="Times New Roman"/>
+          <w:b/>
+          <w:sz w:val="24"/>
+          <w:szCs w:val="24"/>
+          <w:u w:val="single"/>
+        </w:rPr>
+      </w:pPr>
+      <w:r>
+        <w:rPr>
+          <w:rFonts w:ascii="Times New Roman" w:hAnsi="Times New Roman" w:cs="Times New Roman"/>
+          <w:b/>
+          <w:sz w:val="24"/>
+          <w:szCs w:val="24"/>
+          <w:u w:val="single"/>
+        </w:rPr>
+        <w:t>3/21 – 3/27 (1</w:t>
+      </w:r>
+      <w:r>
+        <w:rPr>
+          <w:rFonts w:ascii="Times New Roman" w:hAnsi="Times New Roman" w:cs="Times New Roman"/>
+          <w:b/>
+          <w:sz w:val="24"/>
+          <w:szCs w:val="24"/>
+          <w:u w:val="single"/>
+        </w:rPr>
+        <w:t>6</w:t>
+      </w:r>
+      <w:r>
+        <w:rPr>
+          <w:rFonts w:ascii="Times New Roman" w:hAnsi="Times New Roman" w:cs="Times New Roman"/>
+          <w:b/>
+          <w:sz w:val="24"/>
+          <w:szCs w:val="24"/>
+          <w:u w:val="single"/>
+        </w:rPr>
+        <w:t xml:space="preserve"> hours)</w:t>
+      </w:r>
+    </w:p>
+    <w:p>
+      <w:pPr>
+        <w:pStyle w:val="ListParagraph"/>
+        <w:numPr>
+          <w:ilvl w:val="0"/>
+          <w:numId w:val="2"/>
+        </w:numPr>
+        <w:spacing w:line="480" w:lineRule="auto"/>
+        <w:rPr>
+          <w:rFonts w:ascii="Times New Roman" w:hAnsi="Times New Roman" w:cs="Times New Roman"/>
+          <w:b/>
+          <w:sz w:val="24"/>
+          <w:szCs w:val="24"/>
+          <w:u w:val="single"/>
+        </w:rPr>
+      </w:pPr>
+      <w:r>
+        <w:rPr>
+          <w:rFonts w:ascii="Times New Roman" w:hAnsi="Times New Roman" w:cs="Times New Roman"/>
+          <w:sz w:val="24"/>
+          <w:szCs w:val="24"/>
+        </w:rPr>
+        <w:t>Fixed a CSS bug that caused dropdown menu to misalign</w:t>
+      </w:r>
+    </w:p>
+    <w:p>
+      <w:pPr>
+        <w:pStyle w:val="ListParagraph"/>
+        <w:numPr>
+          <w:ilvl w:val="0"/>
+          <w:numId w:val="2"/>
+        </w:numPr>
+        <w:spacing w:line="480" w:lineRule="auto"/>
+        <w:rPr>
+          <w:rFonts w:ascii="Times New Roman" w:hAnsi="Times New Roman" w:cs="Times New Roman"/>
+          <w:b/>
+          <w:sz w:val="24"/>
+          <w:szCs w:val="24"/>
+          <w:u w:val="single"/>
+        </w:rPr>
+      </w:pPr>
+      <w:r>
+        <w:rPr>
+          <w:rFonts w:ascii="Times New Roman" w:hAnsi="Times New Roman" w:cs="Times New Roman"/>
+          <w:sz w:val="24"/>
+          <w:szCs w:val="24"/>
+        </w:rPr>
+        <w:t>Created efficiency test pages for arrays, linked lists, and stacks</w:t>
       </w:r>
       <w:bookmarkStart w:id="0" w:name="_GoBack"/>
       <w:bookmarkEnd w:id="0"/>

</xml_diff>

<commit_message>
Create efficiency test pages for queues, hash tables, and bst's
</commit_message>
<xml_diff>
--- a/ProgressLog.docx
+++ b/ProgressLog.docx
@@ -705,7 +705,130 @@
           <w:sz w:val="24"/>
           <w:szCs w:val="24"/>
         </w:rPr>
+        <w:t>Created and tested Javascript implementations for linked lists and stacks</w:t>
+      </w:r>
+    </w:p>
+    <w:p>
+      <w:pPr>
+        <w:pStyle w:val="ListParagraph"/>
+        <w:numPr>
+          <w:ilvl w:val="0"/>
+          <w:numId w:val="2"/>
+        </w:numPr>
+        <w:spacing w:line="480" w:lineRule="auto"/>
+        <w:rPr>
+          <w:rFonts w:ascii="Times New Roman" w:hAnsi="Times New Roman" w:cs="Times New Roman"/>
+          <w:b/>
+          <w:sz w:val="24"/>
+          <w:szCs w:val="24"/>
+          <w:u w:val="single"/>
+        </w:rPr>
+      </w:pPr>
+      <w:r>
+        <w:rPr>
+          <w:rFonts w:ascii="Times New Roman" w:hAnsi="Times New Roman" w:cs="Times New Roman"/>
+          <w:sz w:val="24"/>
+          <w:szCs w:val="24"/>
+        </w:rPr>
         <w:t>Created efficiency test pages for arrays, linked lists, and stacks</w:t>
+      </w:r>
+    </w:p>
+    <w:p>
+      <w:pPr>
+        <w:spacing w:line="480" w:lineRule="auto"/>
+        <w:ind w:left="360"/>
+        <w:rPr>
+          <w:rFonts w:ascii="Times New Roman" w:hAnsi="Times New Roman" w:cs="Times New Roman"/>
+          <w:b/>
+          <w:sz w:val="24"/>
+          <w:szCs w:val="24"/>
+          <w:u w:val="single"/>
+        </w:rPr>
+      </w:pPr>
+      <w:r>
+        <w:rPr>
+          <w:rFonts w:ascii="Times New Roman" w:hAnsi="Times New Roman" w:cs="Times New Roman"/>
+          <w:b/>
+          <w:sz w:val="24"/>
+          <w:szCs w:val="24"/>
+          <w:u w:val="single"/>
+        </w:rPr>
+        <w:t>3/28 – 4/3 (18 hours)</w:t>
+      </w:r>
+    </w:p>
+    <w:p>
+      <w:pPr>
+        <w:pStyle w:val="ListParagraph"/>
+        <w:numPr>
+          <w:ilvl w:val="0"/>
+          <w:numId w:val="2"/>
+        </w:numPr>
+        <w:spacing w:line="480" w:lineRule="auto"/>
+        <w:rPr>
+          <w:rFonts w:ascii="Times New Roman" w:hAnsi="Times New Roman" w:cs="Times New Roman"/>
+          <w:b/>
+          <w:sz w:val="24"/>
+          <w:szCs w:val="24"/>
+          <w:u w:val="single"/>
+        </w:rPr>
+      </w:pPr>
+      <w:r>
+        <w:rPr>
+          <w:rFonts w:ascii="Times New Roman" w:hAnsi="Times New Roman" w:cs="Times New Roman"/>
+          <w:sz w:val="24"/>
+          <w:szCs w:val="24"/>
+        </w:rPr>
+        <w:t>Created and tested Javascript implementations for queues, hash tables, and binary search trees</w:t>
+      </w:r>
+    </w:p>
+    <w:p>
+      <w:pPr>
+        <w:pStyle w:val="ListParagraph"/>
+        <w:numPr>
+          <w:ilvl w:val="0"/>
+          <w:numId w:val="2"/>
+        </w:numPr>
+        <w:spacing w:line="480" w:lineRule="auto"/>
+        <w:rPr>
+          <w:rFonts w:ascii="Times New Roman" w:hAnsi="Times New Roman" w:cs="Times New Roman"/>
+          <w:b/>
+          <w:sz w:val="24"/>
+          <w:szCs w:val="24"/>
+          <w:u w:val="single"/>
+        </w:rPr>
+      </w:pPr>
+      <w:r>
+        <w:rPr>
+          <w:rFonts w:ascii="Times New Roman" w:hAnsi="Times New Roman" w:cs="Times New Roman"/>
+          <w:sz w:val="24"/>
+          <w:szCs w:val="24"/>
+        </w:rPr>
+        <w:t>Created and finished efficiency test pages for queues and hash tables</w:t>
+      </w:r>
+    </w:p>
+    <w:p>
+      <w:pPr>
+        <w:pStyle w:val="ListParagraph"/>
+        <w:numPr>
+          <w:ilvl w:val="0"/>
+          <w:numId w:val="2"/>
+        </w:numPr>
+        <w:spacing w:line="480" w:lineRule="auto"/>
+        <w:rPr>
+          <w:rFonts w:ascii="Times New Roman" w:hAnsi="Times New Roman" w:cs="Times New Roman"/>
+          <w:b/>
+          <w:sz w:val="24"/>
+          <w:szCs w:val="24"/>
+          <w:u w:val="single"/>
+        </w:rPr>
+      </w:pPr>
+      <w:r>
+        <w:rPr>
+          <w:rFonts w:ascii="Times New Roman" w:hAnsi="Times New Roman" w:cs="Times New Roman"/>
+          <w:sz w:val="24"/>
+          <w:szCs w:val="24"/>
+        </w:rPr>
+        <w:t>Partly completed efficiency test page for binary search trees but ran into various issues</w:t>
       </w:r>
       <w:bookmarkStart w:id="0" w:name="_GoBack"/>
       <w:bookmarkEnd w:id="0"/>

</xml_diff>

<commit_message>
Proofread test pages and made template quiz page
</commit_message>
<xml_diff>
--- a/ProgressLog.docx
+++ b/ProgressLog.docx
@@ -829,6 +829,331 @@
           <w:szCs w:val="24"/>
         </w:rPr>
         <w:t>Partly completed efficiency test page for binary search trees but ran into various issues</w:t>
+      </w:r>
+    </w:p>
+    <w:p>
+      <w:pPr>
+        <w:spacing w:line="480" w:lineRule="auto"/>
+        <w:ind w:left="360"/>
+        <w:rPr>
+          <w:rFonts w:ascii="Times New Roman" w:hAnsi="Times New Roman" w:cs="Times New Roman"/>
+          <w:b/>
+          <w:sz w:val="24"/>
+          <w:szCs w:val="24"/>
+          <w:u w:val="single"/>
+        </w:rPr>
+      </w:pPr>
+      <w:r>
+        <w:rPr>
+          <w:rFonts w:ascii="Times New Roman" w:hAnsi="Times New Roman" w:cs="Times New Roman"/>
+          <w:b/>
+          <w:sz w:val="24"/>
+          <w:szCs w:val="24"/>
+          <w:u w:val="single"/>
+        </w:rPr>
+        <w:t>4/4 – 4/10 (20 hours)</w:t>
+      </w:r>
+    </w:p>
+    <w:p>
+      <w:pPr>
+        <w:pStyle w:val="ListParagraph"/>
+        <w:numPr>
+          <w:ilvl w:val="0"/>
+          <w:numId w:val="2"/>
+        </w:numPr>
+        <w:spacing w:line="480" w:lineRule="auto"/>
+        <w:rPr>
+          <w:rFonts w:ascii="Times New Roman" w:hAnsi="Times New Roman" w:cs="Times New Roman"/>
+          <w:b/>
+          <w:sz w:val="24"/>
+          <w:szCs w:val="24"/>
+          <w:u w:val="single"/>
+        </w:rPr>
+      </w:pPr>
+      <w:r>
+        <w:rPr>
+          <w:rFonts w:ascii="Times New Roman" w:hAnsi="Times New Roman" w:cs="Times New Roman"/>
+          <w:sz w:val="24"/>
+          <w:szCs w:val="24"/>
+        </w:rPr>
+        <w:t>Demo’d</w:t>
+      </w:r>
+      <w:r>
+        <w:rPr>
+          <w:rFonts w:ascii="Times New Roman" w:hAnsi="Times New Roman" w:cs="Times New Roman"/>
+          <w:sz w:val="24"/>
+          <w:szCs w:val="24"/>
+        </w:rPr>
+        <w:t xml:space="preserve"> efficiency tests to supervisor;</w:t>
+      </w:r>
+      <w:r>
+        <w:rPr>
+          <w:rFonts w:ascii="Times New Roman" w:hAnsi="Times New Roman" w:cs="Times New Roman"/>
+          <w:sz w:val="24"/>
+          <w:szCs w:val="24"/>
+        </w:rPr>
+        <w:t xml:space="preserve"> was suggested to change them due to inconsistencies</w:t>
+      </w:r>
+    </w:p>
+    <w:p>
+      <w:pPr>
+        <w:pStyle w:val="ListParagraph"/>
+        <w:numPr>
+          <w:ilvl w:val="0"/>
+          <w:numId w:val="2"/>
+        </w:numPr>
+        <w:spacing w:line="480" w:lineRule="auto"/>
+        <w:rPr>
+          <w:rFonts w:ascii="Times New Roman" w:hAnsi="Times New Roman" w:cs="Times New Roman"/>
+          <w:sz w:val="24"/>
+          <w:szCs w:val="24"/>
+        </w:rPr>
+      </w:pPr>
+      <w:r>
+        <w:rPr>
+          <w:rFonts w:ascii="Times New Roman" w:hAnsi="Times New Roman" w:cs="Times New Roman"/>
+          <w:sz w:val="24"/>
+          <w:szCs w:val="24"/>
+        </w:rPr>
+        <w:lastRenderedPageBreak/>
+        <w:t>Remade test programs in Java that takes average runtime instead of runtime of a single function call</w:t>
+      </w:r>
+    </w:p>
+    <w:p>
+      <w:pPr>
+        <w:pStyle w:val="ListParagraph"/>
+        <w:numPr>
+          <w:ilvl w:val="0"/>
+          <w:numId w:val="2"/>
+        </w:numPr>
+        <w:spacing w:line="480" w:lineRule="auto"/>
+        <w:rPr>
+          <w:rFonts w:ascii="Times New Roman" w:hAnsi="Times New Roman" w:cs="Times New Roman"/>
+          <w:sz w:val="24"/>
+          <w:szCs w:val="24"/>
+        </w:rPr>
+      </w:pPr>
+      <w:r>
+        <w:rPr>
+          <w:rFonts w:ascii="Times New Roman" w:hAnsi="Times New Roman" w:cs="Times New Roman"/>
+          <w:sz w:val="24"/>
+          <w:szCs w:val="24"/>
+        </w:rPr>
+        <w:t xml:space="preserve">Replaced live test graphs </w:t>
+      </w:r>
+      <w:r>
+        <w:rPr>
+          <w:rFonts w:ascii="Times New Roman" w:hAnsi="Times New Roman" w:cs="Times New Roman"/>
+          <w:sz w:val="24"/>
+          <w:szCs w:val="24"/>
+        </w:rPr>
+        <w:t>with pre-prepared data from the Java tests</w:t>
+      </w:r>
+    </w:p>
+    <w:p>
+      <w:pPr>
+        <w:pStyle w:val="ListParagraph"/>
+        <w:numPr>
+          <w:ilvl w:val="0"/>
+          <w:numId w:val="2"/>
+        </w:numPr>
+        <w:spacing w:line="480" w:lineRule="auto"/>
+        <w:rPr>
+          <w:rFonts w:ascii="Times New Roman" w:hAnsi="Times New Roman" w:cs="Times New Roman"/>
+          <w:sz w:val="24"/>
+          <w:szCs w:val="24"/>
+        </w:rPr>
+      </w:pPr>
+      <w:r>
+        <w:rPr>
+          <w:rFonts w:ascii="Times New Roman" w:hAnsi="Times New Roman" w:cs="Times New Roman"/>
+          <w:sz w:val="24"/>
+          <w:szCs w:val="24"/>
+        </w:rPr>
+        <w:t>Completed efficiency test page for BST’s</w:t>
+      </w:r>
+    </w:p>
+    <w:p>
+      <w:pPr>
+        <w:pStyle w:val="ListParagraph"/>
+        <w:numPr>
+          <w:ilvl w:val="0"/>
+          <w:numId w:val="2"/>
+        </w:numPr>
+        <w:spacing w:line="480" w:lineRule="auto"/>
+        <w:rPr>
+          <w:rFonts w:ascii="Times New Roman" w:hAnsi="Times New Roman" w:cs="Times New Roman"/>
+          <w:sz w:val="24"/>
+          <w:szCs w:val="24"/>
+        </w:rPr>
+      </w:pPr>
+      <w:r>
+        <w:rPr>
+          <w:rFonts w:ascii="Times New Roman" w:hAnsi="Times New Roman" w:cs="Times New Roman"/>
+          <w:sz w:val="24"/>
+          <w:szCs w:val="24"/>
+        </w:rPr>
+        <w:t>Updated notes section of test pages to reflect changes</w:t>
+      </w:r>
+    </w:p>
+    <w:p>
+      <w:pPr>
+        <w:pStyle w:val="ListParagraph"/>
+        <w:numPr>
+          <w:ilvl w:val="0"/>
+          <w:numId w:val="2"/>
+        </w:numPr>
+        <w:spacing w:line="480" w:lineRule="auto"/>
+        <w:rPr>
+          <w:rFonts w:ascii="Times New Roman" w:hAnsi="Times New Roman" w:cs="Times New Roman"/>
+          <w:sz w:val="24"/>
+          <w:szCs w:val="24"/>
+        </w:rPr>
+      </w:pPr>
+      <w:r>
+        <w:rPr>
+          <w:rFonts w:ascii="Times New Roman" w:hAnsi="Times New Roman" w:cs="Times New Roman"/>
+          <w:sz w:val="24"/>
+          <w:szCs w:val="24"/>
+        </w:rPr>
+        <w:t>Wrote and submit</w:t>
+      </w:r>
+      <w:r>
+        <w:rPr>
+          <w:rFonts w:ascii="Times New Roman" w:hAnsi="Times New Roman" w:cs="Times New Roman"/>
+          <w:sz w:val="24"/>
+          <w:szCs w:val="24"/>
+        </w:rPr>
+        <w:t>t</w:t>
+      </w:r>
+      <w:r>
+        <w:rPr>
+          <w:rFonts w:ascii="Times New Roman" w:hAnsi="Times New Roman" w:cs="Times New Roman"/>
+          <w:sz w:val="24"/>
+          <w:szCs w:val="24"/>
+        </w:rPr>
+        <w:t>ed</w:t>
+      </w:r>
+      <w:r>
+        <w:rPr>
+          <w:rFonts w:ascii="Times New Roman" w:hAnsi="Times New Roman" w:cs="Times New Roman"/>
+          <w:sz w:val="24"/>
+          <w:szCs w:val="24"/>
+        </w:rPr>
+        <w:t xml:space="preserve"> interim report</w:t>
+      </w:r>
+    </w:p>
+    <w:p>
+      <w:pPr>
+        <w:spacing w:line="480" w:lineRule="auto"/>
+        <w:ind w:left="360"/>
+        <w:rPr>
+          <w:rFonts w:ascii="Times New Roman" w:hAnsi="Times New Roman" w:cs="Times New Roman"/>
+          <w:sz w:val="24"/>
+          <w:szCs w:val="24"/>
+        </w:rPr>
+      </w:pPr>
+      <w:r>
+        <w:rPr>
+          <w:rFonts w:ascii="Times New Roman" w:hAnsi="Times New Roman" w:cs="Times New Roman"/>
+          <w:b/>
+          <w:sz w:val="24"/>
+          <w:szCs w:val="24"/>
+          <w:u w:val="single"/>
+        </w:rPr>
+        <w:t>4/11 – 4/17 (12 hours)</w:t>
+      </w:r>
+    </w:p>
+    <w:p>
+      <w:pPr>
+        <w:pStyle w:val="ListParagraph"/>
+        <w:numPr>
+          <w:ilvl w:val="0"/>
+          <w:numId w:val="2"/>
+        </w:numPr>
+        <w:spacing w:line="480" w:lineRule="auto"/>
+        <w:rPr>
+          <w:rFonts w:ascii="Times New Roman" w:hAnsi="Times New Roman" w:cs="Times New Roman"/>
+          <w:sz w:val="24"/>
+          <w:szCs w:val="24"/>
+        </w:rPr>
+      </w:pPr>
+      <w:r>
+        <w:rPr>
+          <w:rFonts w:ascii="Times New Roman" w:hAnsi="Times New Roman" w:cs="Times New Roman"/>
+          <w:sz w:val="24"/>
+          <w:szCs w:val="24"/>
+        </w:rPr>
+        <w:t>Proofread and fixed typos in explanations for efficiency test pages</w:t>
+      </w:r>
+    </w:p>
+    <w:p>
+      <w:pPr>
+        <w:pStyle w:val="ListParagraph"/>
+        <w:numPr>
+          <w:ilvl w:val="0"/>
+          <w:numId w:val="2"/>
+        </w:numPr>
+        <w:spacing w:line="480" w:lineRule="auto"/>
+        <w:rPr>
+          <w:rFonts w:ascii="Times New Roman" w:hAnsi="Times New Roman" w:cs="Times New Roman"/>
+          <w:sz w:val="24"/>
+          <w:szCs w:val="24"/>
+        </w:rPr>
+      </w:pPr>
+      <w:r>
+        <w:rPr>
+          <w:rFonts w:ascii="Times New Roman" w:hAnsi="Times New Roman" w:cs="Times New Roman"/>
+          <w:sz w:val="24"/>
+          <w:szCs w:val="24"/>
+        </w:rPr>
+        <w:t>Made a template quiz page with placeholder text</w:t>
+      </w:r>
+    </w:p>
+    <w:p>
+      <w:pPr>
+        <w:pStyle w:val="ListParagraph"/>
+        <w:numPr>
+          <w:ilvl w:val="0"/>
+          <w:numId w:val="2"/>
+        </w:numPr>
+        <w:spacing w:line="480" w:lineRule="auto"/>
+        <w:rPr>
+          <w:rFonts w:ascii="Times New Roman" w:hAnsi="Times New Roman" w:cs="Times New Roman"/>
+          <w:sz w:val="24"/>
+          <w:szCs w:val="24"/>
+        </w:rPr>
+      </w:pPr>
+      <w:r>
+        <w:rPr>
+          <w:rFonts w:ascii="Times New Roman" w:hAnsi="Times New Roman" w:cs="Times New Roman"/>
+          <w:sz w:val="24"/>
+          <w:szCs w:val="24"/>
+        </w:rPr>
+        <w:t>Acquired MariaDB account on the BC server</w:t>
+      </w:r>
+    </w:p>
+    <w:p>
+      <w:pPr>
+        <w:pStyle w:val="ListParagraph"/>
+        <w:numPr>
+          <w:ilvl w:val="0"/>
+          <w:numId w:val="2"/>
+        </w:numPr>
+        <w:spacing w:line="480" w:lineRule="auto"/>
+        <w:rPr>
+          <w:rFonts w:ascii="Times New Roman" w:hAnsi="Times New Roman" w:cs="Times New Roman"/>
+          <w:sz w:val="24"/>
+          <w:szCs w:val="24"/>
+        </w:rPr>
+      </w:pPr>
+      <w:r>
+        <w:rPr>
+          <w:rFonts w:ascii="Times New Roman" w:hAnsi="Times New Roman" w:cs="Times New Roman"/>
+          <w:sz w:val="24"/>
+          <w:szCs w:val="24"/>
+        </w:rPr>
+        <w:t>Watched tutorials on using MariaDB</w:t>
       </w:r>
       <w:bookmarkStart w:id="0" w:name="_GoBack"/>
       <w:bookmarkEnd w:id="0"/>
@@ -1823,4 +2148,16 @@
   <a:objectDefaults/>
   <a:extraClrSchemeLst/>
 </a:theme>
+</file>
+
+<file path=customXml/item1.xml><?xml version="1.0" encoding="utf-8"?>
+<b:Sources xmlns:b="http://schemas.openxmlformats.org/officeDocument/2006/bibliography" xmlns="http://schemas.openxmlformats.org/officeDocument/2006/bibliography" SelectedStyle="\APA.XSL" StyleName="APA"/>
+</file>
+
+<file path=customXml/itemProps1.xml><?xml version="1.0" encoding="utf-8"?>
+<ds:datastoreItem xmlns:ds="http://schemas.openxmlformats.org/officeDocument/2006/customXml" ds:itemID="{DC77752C-3881-476F-922B-299EF797D10A}">
+  <ds:schemaRefs>
+    <ds:schemaRef ds:uri="http://schemas.openxmlformats.org/officeDocument/2006/bibliography"/>
+  </ds:schemaRefs>
+</ds:datastoreItem>
 </file>
</xml_diff>

<commit_message>
Finished quiz feature with local database
</commit_message>
<xml_diff>
--- a/ProgressLog.docx
+++ b/ProgressLog.docx
@@ -1155,8 +1155,139 @@
         </w:rPr>
         <w:t>Watched tutorials on using MariaDB</w:t>
       </w:r>
+    </w:p>
+    <w:p>
+      <w:pPr>
+        <w:spacing w:line="480" w:lineRule="auto"/>
+        <w:ind w:left="360"/>
+        <w:rPr>
+          <w:rFonts w:ascii="Times New Roman" w:hAnsi="Times New Roman" w:cs="Times New Roman"/>
+          <w:b/>
+          <w:sz w:val="24"/>
+          <w:szCs w:val="24"/>
+          <w:u w:val="single"/>
+        </w:rPr>
+      </w:pPr>
+      <w:r>
+        <w:rPr>
+          <w:rFonts w:ascii="Times New Roman" w:hAnsi="Times New Roman" w:cs="Times New Roman"/>
+          <w:b/>
+          <w:sz w:val="24"/>
+          <w:szCs w:val="24"/>
+          <w:u w:val="single"/>
+        </w:rPr>
+        <w:t>4/18 - 4/24 (20 hours)</w:t>
+      </w:r>
+    </w:p>
+    <w:p>
+      <w:pPr>
+        <w:pStyle w:val="ListParagraph"/>
+        <w:numPr>
+          <w:ilvl w:val="0"/>
+          <w:numId w:val="2"/>
+        </w:numPr>
+        <w:spacing w:line="480" w:lineRule="auto"/>
+        <w:rPr>
+          <w:rFonts w:ascii="Times New Roman" w:hAnsi="Times New Roman" w:cs="Times New Roman"/>
+          <w:b/>
+          <w:sz w:val="24"/>
+          <w:szCs w:val="24"/>
+          <w:u w:val="single"/>
+        </w:rPr>
+      </w:pPr>
+      <w:r>
+        <w:rPr>
+          <w:rFonts w:ascii="Times New Roman" w:hAnsi="Times New Roman" w:cs="Times New Roman"/>
+          <w:sz w:val="24"/>
+          <w:szCs w:val="24"/>
+        </w:rPr>
+        <w:t>Created database on BC server and populated it with a couple of questions</w:t>
+      </w:r>
+    </w:p>
+    <w:p>
+      <w:pPr>
+        <w:pStyle w:val="ListParagraph"/>
+        <w:numPr>
+          <w:ilvl w:val="0"/>
+          <w:numId w:val="2"/>
+        </w:numPr>
+        <w:spacing w:line="480" w:lineRule="auto"/>
+        <w:rPr>
+          <w:rFonts w:ascii="Times New Roman" w:hAnsi="Times New Roman" w:cs="Times New Roman"/>
+          <w:b/>
+          <w:sz w:val="24"/>
+          <w:szCs w:val="24"/>
+          <w:u w:val="single"/>
+        </w:rPr>
+      </w:pPr>
+      <w:r>
+        <w:rPr>
+          <w:rFonts w:ascii="Times New Roman" w:hAnsi="Times New Roman" w:cs="Times New Roman"/>
+          <w:sz w:val="24"/>
+          <w:szCs w:val="24"/>
+        </w:rPr>
+        <w:t>Wrote PHP code to connect quiz page to an identical local database on my machine</w:t>
+      </w:r>
+      <w:r>
+        <w:rPr>
+          <w:rFonts w:ascii="Times New Roman" w:hAnsi="Times New Roman" w:cs="Times New Roman"/>
+          <w:sz w:val="24"/>
+          <w:szCs w:val="24"/>
+        </w:rPr>
+        <w:t>; it’s impossible to connect to BC server database until website is hosted there</w:t>
+      </w:r>
+    </w:p>
+    <w:p>
+      <w:pPr>
+        <w:pStyle w:val="ListParagraph"/>
+        <w:numPr>
+          <w:ilvl w:val="0"/>
+          <w:numId w:val="2"/>
+        </w:numPr>
+        <w:spacing w:line="480" w:lineRule="auto"/>
+        <w:rPr>
+          <w:rFonts w:ascii="Times New Roman" w:hAnsi="Times New Roman" w:cs="Times New Roman"/>
+          <w:b/>
+          <w:sz w:val="24"/>
+          <w:szCs w:val="24"/>
+          <w:u w:val="single"/>
+        </w:rPr>
+      </w:pPr>
+      <w:r>
+        <w:rPr>
+          <w:rFonts w:ascii="Times New Roman" w:hAnsi="Times New Roman" w:cs="Times New Roman"/>
+          <w:sz w:val="24"/>
+          <w:szCs w:val="24"/>
+        </w:rPr>
+        <w:t>Wrote PHP code to allow quiz page to query database for questions and answers</w:t>
+      </w:r>
       <w:bookmarkStart w:id="0" w:name="_GoBack"/>
       <w:bookmarkEnd w:id="0"/>
+    </w:p>
+    <w:p>
+      <w:pPr>
+        <w:pStyle w:val="ListParagraph"/>
+        <w:numPr>
+          <w:ilvl w:val="0"/>
+          <w:numId w:val="2"/>
+        </w:numPr>
+        <w:spacing w:line="480" w:lineRule="auto"/>
+        <w:rPr>
+          <w:rFonts w:ascii="Times New Roman" w:hAnsi="Times New Roman" w:cs="Times New Roman"/>
+          <w:b/>
+          <w:sz w:val="24"/>
+          <w:szCs w:val="24"/>
+          <w:u w:val="single"/>
+        </w:rPr>
+      </w:pPr>
+      <w:r>
+        <w:rPr>
+          <w:rFonts w:ascii="Times New Roman" w:hAnsi="Times New Roman" w:cs="Times New Roman"/>
+          <w:sz w:val="24"/>
+          <w:szCs w:val="24"/>
+        </w:rPr>
+        <w:t>Finished quiz feature; users can answer questions, receive a score, and view which questions they got right or wrong</w:t>
+      </w:r>
     </w:p>
     <w:sectPr>
       <w:pgSz w:w="12240" w:h="15840"/>
@@ -2155,7 +2286,7 @@
 </file>
 
 <file path=customXml/itemProps1.xml><?xml version="1.0" encoding="utf-8"?>
-<ds:datastoreItem xmlns:ds="http://schemas.openxmlformats.org/officeDocument/2006/customXml" ds:itemID="{DC77752C-3881-476F-922B-299EF797D10A}">
+<ds:datastoreItem xmlns:ds="http://schemas.openxmlformats.org/officeDocument/2006/customXml" ds:itemID="{F097CB46-D4C1-4427-8EC5-CA585E0332B1}">
   <ds:schemaRefs>
     <ds:schemaRef ds:uri="http://schemas.openxmlformats.org/officeDocument/2006/bibliography"/>
   </ds:schemaRefs>

</xml_diff>

<commit_message>
Edited overviews and efficiency test pages. Added more questions to database.
</commit_message>
<xml_diff>
--- a/ProgressLog.docx
+++ b/ProgressLog.docx
@@ -17,8 +17,18 @@
           <w:sz w:val="24"/>
           <w:szCs w:val="24"/>
         </w:rPr>
-        <w:t>Ivan Ruan</w:t>
-      </w:r>
+        <w:t xml:space="preserve">Ivan </w:t>
+      </w:r>
+      <w:proofErr w:type="spellStart"/>
+      <w:r>
+        <w:rPr>
+          <w:rFonts w:ascii="Times New Roman" w:hAnsi="Times New Roman" w:cs="Times New Roman"/>
+          <w:sz w:val="24"/>
+          <w:szCs w:val="24"/>
+        </w:rPr>
+        <w:t>Ruan</w:t>
+      </w:r>
+      <w:proofErr w:type="spellEnd"/>
       <w:r>
         <w:rPr>
           <w:rFonts w:ascii="Times New Roman" w:hAnsi="Times New Roman" w:cs="Times New Roman"/>
@@ -60,6 +70,7 @@
         </w:rPr>
         <w:t xml:space="preserve">sor </w:t>
       </w:r>
+      <w:proofErr w:type="spellStart"/>
       <w:r>
         <w:rPr>
           <w:rFonts w:ascii="Times New Roman" w:hAnsi="Times New Roman" w:cs="Times New Roman"/>
@@ -68,6 +79,7 @@
         </w:rPr>
         <w:t>Kletenik</w:t>
       </w:r>
+      <w:proofErr w:type="spellEnd"/>
       <w:r>
         <w:rPr>
           <w:rFonts w:ascii="Times New Roman" w:hAnsi="Times New Roman" w:cs="Times New Roman"/>
@@ -232,7 +244,25 @@
           <w:sz w:val="24"/>
           <w:szCs w:val="24"/>
         </w:rPr>
-        <w:t>Created template .css file that will be referred to by all future webpages</w:t>
+        <w:t>Created template .</w:t>
+      </w:r>
+      <w:proofErr w:type="spellStart"/>
+      <w:r>
+        <w:rPr>
+          <w:rFonts w:ascii="Times New Roman" w:hAnsi="Times New Roman" w:cs="Times New Roman"/>
+          <w:sz w:val="24"/>
+          <w:szCs w:val="24"/>
+        </w:rPr>
+        <w:t>css</w:t>
+      </w:r>
+      <w:proofErr w:type="spellEnd"/>
+      <w:r>
+        <w:rPr>
+          <w:rFonts w:ascii="Times New Roman" w:hAnsi="Times New Roman" w:cs="Times New Roman"/>
+          <w:sz w:val="24"/>
+          <w:szCs w:val="24"/>
+        </w:rPr>
+        <w:t xml:space="preserve"> file that will be referred to by all future webpages</w:t>
       </w:r>
     </w:p>
     <w:p>
@@ -537,13 +567,23 @@
           <w:szCs w:val="24"/>
         </w:rPr>
       </w:pPr>
-      <w:r>
-        <w:rPr>
-          <w:rFonts w:ascii="Times New Roman" w:hAnsi="Times New Roman" w:cs="Times New Roman"/>
-          <w:sz w:val="24"/>
-          <w:szCs w:val="24"/>
-        </w:rPr>
-        <w:t>Demo’d my webpages to supervisor and received feedback</w:t>
+      <w:proofErr w:type="spellStart"/>
+      <w:r>
+        <w:rPr>
+          <w:rFonts w:ascii="Times New Roman" w:hAnsi="Times New Roman" w:cs="Times New Roman"/>
+          <w:sz w:val="24"/>
+          <w:szCs w:val="24"/>
+        </w:rPr>
+        <w:t>Demo’d</w:t>
+      </w:r>
+      <w:proofErr w:type="spellEnd"/>
+      <w:r>
+        <w:rPr>
+          <w:rFonts w:ascii="Times New Roman" w:hAnsi="Times New Roman" w:cs="Times New Roman"/>
+          <w:sz w:val="24"/>
+          <w:szCs w:val="24"/>
+        </w:rPr>
+        <w:t xml:space="preserve"> my webpages to supervisor and received feedback</w:t>
       </w:r>
     </w:p>
     <w:p>
@@ -705,7 +745,25 @@
           <w:sz w:val="24"/>
           <w:szCs w:val="24"/>
         </w:rPr>
-        <w:t>Created and tested Javascript implementations for linked lists and stacks</w:t>
+        <w:t xml:space="preserve">Created and tested </w:t>
+      </w:r>
+      <w:proofErr w:type="spellStart"/>
+      <w:r>
+        <w:rPr>
+          <w:rFonts w:ascii="Times New Roman" w:hAnsi="Times New Roman" w:cs="Times New Roman"/>
+          <w:sz w:val="24"/>
+          <w:szCs w:val="24"/>
+        </w:rPr>
+        <w:t>Javascript</w:t>
+      </w:r>
+      <w:proofErr w:type="spellEnd"/>
+      <w:r>
+        <w:rPr>
+          <w:rFonts w:ascii="Times New Roman" w:hAnsi="Times New Roman" w:cs="Times New Roman"/>
+          <w:sz w:val="24"/>
+          <w:szCs w:val="24"/>
+        </w:rPr>
+        <w:t xml:space="preserve"> implementations for linked lists and stacks</w:t>
       </w:r>
     </w:p>
     <w:p>
@@ -778,7 +836,25 @@
           <w:sz w:val="24"/>
           <w:szCs w:val="24"/>
         </w:rPr>
-        <w:t>Created and tested Javascript implementations for queues, hash tables, and binary search trees</w:t>
+        <w:t xml:space="preserve">Created and tested </w:t>
+      </w:r>
+      <w:proofErr w:type="spellStart"/>
+      <w:r>
+        <w:rPr>
+          <w:rFonts w:ascii="Times New Roman" w:hAnsi="Times New Roman" w:cs="Times New Roman"/>
+          <w:sz w:val="24"/>
+          <w:szCs w:val="24"/>
+        </w:rPr>
+        <w:t>Javascript</w:t>
+      </w:r>
+      <w:proofErr w:type="spellEnd"/>
+      <w:r>
+        <w:rPr>
+          <w:rFonts w:ascii="Times New Roman" w:hAnsi="Times New Roman" w:cs="Times New Roman"/>
+          <w:sz w:val="24"/>
+          <w:szCs w:val="24"/>
+        </w:rPr>
+        <w:t xml:space="preserve"> implementations for queues, hash tables, and binary search trees</w:t>
       </w:r>
     </w:p>
     <w:p>
@@ -870,6 +946,7 @@
           <w:u w:val="single"/>
         </w:rPr>
       </w:pPr>
+      <w:proofErr w:type="spellStart"/>
       <w:r>
         <w:rPr>
           <w:rFonts w:ascii="Times New Roman" w:hAnsi="Times New Roman" w:cs="Times New Roman"/>
@@ -878,6 +955,7 @@
         </w:rPr>
         <w:t>Demo’d</w:t>
       </w:r>
+      <w:proofErr w:type="spellEnd"/>
       <w:r>
         <w:rPr>
           <w:rFonts w:ascii="Times New Roman" w:hAnsi="Times New Roman" w:cs="Times New Roman"/>
@@ -1130,31 +1208,59 @@
           <w:sz w:val="24"/>
           <w:szCs w:val="24"/>
         </w:rPr>
-        <w:t>Acquired MariaDB account on the BC server</w:t>
-      </w:r>
-    </w:p>
-    <w:p>
-      <w:pPr>
-        <w:pStyle w:val="ListParagraph"/>
-        <w:numPr>
-          <w:ilvl w:val="0"/>
-          <w:numId w:val="2"/>
-        </w:numPr>
-        <w:spacing w:line="480" w:lineRule="auto"/>
-        <w:rPr>
-          <w:rFonts w:ascii="Times New Roman" w:hAnsi="Times New Roman" w:cs="Times New Roman"/>
-          <w:sz w:val="24"/>
-          <w:szCs w:val="24"/>
-        </w:rPr>
-      </w:pPr>
-      <w:r>
-        <w:rPr>
-          <w:rFonts w:ascii="Times New Roman" w:hAnsi="Times New Roman" w:cs="Times New Roman"/>
-          <w:sz w:val="24"/>
-          <w:szCs w:val="24"/>
-        </w:rPr>
-        <w:t>Watched tutorials on using MariaDB</w:t>
-      </w:r>
+        <w:t xml:space="preserve">Acquired </w:t>
+      </w:r>
+      <w:proofErr w:type="spellStart"/>
+      <w:r>
+        <w:rPr>
+          <w:rFonts w:ascii="Times New Roman" w:hAnsi="Times New Roman" w:cs="Times New Roman"/>
+          <w:sz w:val="24"/>
+          <w:szCs w:val="24"/>
+        </w:rPr>
+        <w:t>MariaDB</w:t>
+      </w:r>
+      <w:proofErr w:type="spellEnd"/>
+      <w:r>
+        <w:rPr>
+          <w:rFonts w:ascii="Times New Roman" w:hAnsi="Times New Roman" w:cs="Times New Roman"/>
+          <w:sz w:val="24"/>
+          <w:szCs w:val="24"/>
+        </w:rPr>
+        <w:t xml:space="preserve"> account on the BC server</w:t>
+      </w:r>
+    </w:p>
+    <w:p>
+      <w:pPr>
+        <w:pStyle w:val="ListParagraph"/>
+        <w:numPr>
+          <w:ilvl w:val="0"/>
+          <w:numId w:val="2"/>
+        </w:numPr>
+        <w:spacing w:line="480" w:lineRule="auto"/>
+        <w:rPr>
+          <w:rFonts w:ascii="Times New Roman" w:hAnsi="Times New Roman" w:cs="Times New Roman"/>
+          <w:sz w:val="24"/>
+          <w:szCs w:val="24"/>
+        </w:rPr>
+      </w:pPr>
+      <w:r>
+        <w:rPr>
+          <w:rFonts w:ascii="Times New Roman" w:hAnsi="Times New Roman" w:cs="Times New Roman"/>
+          <w:sz w:val="24"/>
+          <w:szCs w:val="24"/>
+        </w:rPr>
+        <w:t xml:space="preserve">Watched tutorials on using </w:t>
+      </w:r>
+      <w:proofErr w:type="spellStart"/>
+      <w:r>
+        <w:rPr>
+          <w:rFonts w:ascii="Times New Roman" w:hAnsi="Times New Roman" w:cs="Times New Roman"/>
+          <w:sz w:val="24"/>
+          <w:szCs w:val="24"/>
+        </w:rPr>
+        <w:t>MariaDB</w:t>
+      </w:r>
+      <w:proofErr w:type="spellEnd"/>
     </w:p>
     <w:p>
       <w:pPr>
@@ -1260,34 +1366,195 @@
           <w:szCs w:val="24"/>
         </w:rPr>
         <w:t>Wrote PHP code to allow quiz page to query database for questions and answers</w:t>
+      </w:r>
+    </w:p>
+    <w:p>
+      <w:pPr>
+        <w:pStyle w:val="ListParagraph"/>
+        <w:numPr>
+          <w:ilvl w:val="0"/>
+          <w:numId w:val="2"/>
+        </w:numPr>
+        <w:spacing w:line="480" w:lineRule="auto"/>
+        <w:rPr>
+          <w:rFonts w:ascii="Times New Roman" w:hAnsi="Times New Roman" w:cs="Times New Roman"/>
+          <w:b/>
+          <w:sz w:val="24"/>
+          <w:szCs w:val="24"/>
+          <w:u w:val="single"/>
+        </w:rPr>
+      </w:pPr>
+      <w:r>
+        <w:rPr>
+          <w:rFonts w:ascii="Times New Roman" w:hAnsi="Times New Roman" w:cs="Times New Roman"/>
+          <w:sz w:val="24"/>
+          <w:szCs w:val="24"/>
+        </w:rPr>
+        <w:t>Finished quiz feature; users can answer questions, receive a score, and view which questions they got right or wrong</w:t>
+      </w:r>
+    </w:p>
+    <w:p>
+      <w:pPr>
+        <w:spacing w:line="480" w:lineRule="auto"/>
+        <w:ind w:left="360"/>
+        <w:rPr>
+          <w:rFonts w:ascii="Times New Roman" w:hAnsi="Times New Roman" w:cs="Times New Roman"/>
+          <w:b/>
+          <w:sz w:val="24"/>
+          <w:szCs w:val="24"/>
+          <w:u w:val="single"/>
+        </w:rPr>
+      </w:pPr>
+    </w:p>
+    <w:p>
+      <w:pPr>
+        <w:spacing w:line="480" w:lineRule="auto"/>
+        <w:ind w:left="360"/>
+        <w:rPr>
+          <w:rFonts w:ascii="Times New Roman" w:hAnsi="Times New Roman" w:cs="Times New Roman"/>
+          <w:b/>
+          <w:sz w:val="24"/>
+          <w:szCs w:val="24"/>
+          <w:u w:val="single"/>
+        </w:rPr>
+      </w:pPr>
+    </w:p>
+    <w:p>
+      <w:pPr>
+        <w:spacing w:line="480" w:lineRule="auto"/>
+        <w:ind w:left="360"/>
+        <w:rPr>
+          <w:rFonts w:ascii="Times New Roman" w:hAnsi="Times New Roman" w:cs="Times New Roman"/>
+          <w:b/>
+          <w:sz w:val="24"/>
+          <w:szCs w:val="24"/>
+          <w:u w:val="single"/>
+        </w:rPr>
+      </w:pPr>
+      <w:r>
+        <w:rPr>
+          <w:rFonts w:ascii="Times New Roman" w:hAnsi="Times New Roman" w:cs="Times New Roman"/>
+          <w:b/>
+          <w:sz w:val="24"/>
+          <w:szCs w:val="24"/>
+          <w:u w:val="single"/>
+        </w:rPr>
+        <w:lastRenderedPageBreak/>
+        <w:t>4/25 – 5/1 (1</w:t>
+      </w:r>
+      <w:r>
+        <w:rPr>
+          <w:rFonts w:ascii="Times New Roman" w:hAnsi="Times New Roman" w:cs="Times New Roman"/>
+          <w:b/>
+          <w:sz w:val="24"/>
+          <w:szCs w:val="24"/>
+          <w:u w:val="single"/>
+        </w:rPr>
+        <w:t>1</w:t>
+      </w:r>
+      <w:r>
+        <w:rPr>
+          <w:rFonts w:ascii="Times New Roman" w:hAnsi="Times New Roman" w:cs="Times New Roman"/>
+          <w:b/>
+          <w:sz w:val="24"/>
+          <w:szCs w:val="24"/>
+          <w:u w:val="single"/>
+        </w:rPr>
+        <w:t xml:space="preserve"> hours)</w:t>
+      </w:r>
+    </w:p>
+    <w:p>
+      <w:pPr>
+        <w:pStyle w:val="ListParagraph"/>
+        <w:numPr>
+          <w:ilvl w:val="0"/>
+          <w:numId w:val="2"/>
+        </w:numPr>
+        <w:spacing w:line="480" w:lineRule="auto"/>
+        <w:rPr>
+          <w:rFonts w:ascii="Times New Roman" w:hAnsi="Times New Roman" w:cs="Times New Roman"/>
+          <w:b/>
+          <w:sz w:val="24"/>
+          <w:szCs w:val="24"/>
+          <w:u w:val="single"/>
+        </w:rPr>
+      </w:pPr>
+      <w:r>
+        <w:rPr>
+          <w:rFonts w:ascii="Times New Roman" w:hAnsi="Times New Roman" w:cs="Times New Roman"/>
+          <w:sz w:val="24"/>
+          <w:szCs w:val="24"/>
+        </w:rPr>
+        <w:t>Added 42 more questions</w:t>
+      </w:r>
+      <w:r>
+        <w:rPr>
+          <w:rFonts w:ascii="Times New Roman" w:hAnsi="Times New Roman" w:cs="Times New Roman"/>
+          <w:sz w:val="24"/>
+          <w:szCs w:val="24"/>
+        </w:rPr>
+        <w:t xml:space="preserve"> and their answers</w:t>
+      </w:r>
+      <w:r>
+        <w:rPr>
+          <w:rFonts w:ascii="Times New Roman" w:hAnsi="Times New Roman" w:cs="Times New Roman"/>
+          <w:sz w:val="24"/>
+          <w:szCs w:val="24"/>
+        </w:rPr>
+        <w:t xml:space="preserve"> to the database</w:t>
+      </w:r>
+    </w:p>
+    <w:p>
+      <w:pPr>
+        <w:pStyle w:val="ListParagraph"/>
+        <w:numPr>
+          <w:ilvl w:val="0"/>
+          <w:numId w:val="2"/>
+        </w:numPr>
+        <w:spacing w:line="480" w:lineRule="auto"/>
+        <w:rPr>
+          <w:rFonts w:ascii="Times New Roman" w:hAnsi="Times New Roman" w:cs="Times New Roman"/>
+          <w:b/>
+          <w:sz w:val="24"/>
+          <w:szCs w:val="24"/>
+          <w:u w:val="single"/>
+        </w:rPr>
+      </w:pPr>
+      <w:r>
+        <w:rPr>
+          <w:rFonts w:ascii="Times New Roman" w:hAnsi="Times New Roman" w:cs="Times New Roman"/>
+          <w:sz w:val="24"/>
+          <w:szCs w:val="24"/>
+        </w:rPr>
+        <w:t>Proofread and made minor edits in the overviews and efficiency test features to remove typos and reword explanations</w:t>
+      </w:r>
+    </w:p>
+    <w:p>
+      <w:pPr>
+        <w:pStyle w:val="ListParagraph"/>
+        <w:numPr>
+          <w:ilvl w:val="0"/>
+          <w:numId w:val="2"/>
+        </w:numPr>
+        <w:spacing w:line="480" w:lineRule="auto"/>
+        <w:rPr>
+          <w:rFonts w:ascii="Times New Roman" w:hAnsi="Times New Roman" w:cs="Times New Roman"/>
+          <w:b/>
+          <w:sz w:val="24"/>
+          <w:szCs w:val="24"/>
+          <w:u w:val="single"/>
+        </w:rPr>
+      </w:pPr>
+      <w:r>
+        <w:rPr>
+          <w:rFonts w:ascii="Times New Roman" w:hAnsi="Times New Roman" w:cs="Times New Roman"/>
+          <w:sz w:val="24"/>
+          <w:szCs w:val="24"/>
+        </w:rPr>
+        <w:t>Adjusted styling of quiz page</w:t>
       </w:r>
       <w:bookmarkStart w:id="0" w:name="_GoBack"/>
       <w:bookmarkEnd w:id="0"/>
-    </w:p>
-    <w:p>
-      <w:pPr>
-        <w:pStyle w:val="ListParagraph"/>
-        <w:numPr>
-          <w:ilvl w:val="0"/>
-          <w:numId w:val="2"/>
-        </w:numPr>
-        <w:spacing w:line="480" w:lineRule="auto"/>
-        <w:rPr>
-          <w:rFonts w:ascii="Times New Roman" w:hAnsi="Times New Roman" w:cs="Times New Roman"/>
-          <w:b/>
-          <w:sz w:val="24"/>
-          <w:szCs w:val="24"/>
-          <w:u w:val="single"/>
-        </w:rPr>
-      </w:pPr>
-      <w:r>
-        <w:rPr>
-          <w:rFonts w:ascii="Times New Roman" w:hAnsi="Times New Roman" w:cs="Times New Roman"/>
-          <w:sz w:val="24"/>
-          <w:szCs w:val="24"/>
-        </w:rPr>
-        <w:t>Finished quiz feature; users can answer questions, receive a score, and view which questions they got right or wrong</w:t>
-      </w:r>
     </w:p>
     <w:sectPr>
       <w:pgSz w:w="12240" w:h="15840"/>
@@ -2286,7 +2553,7 @@
 </file>
 
 <file path=customXml/itemProps1.xml><?xml version="1.0" encoding="utf-8"?>
-<ds:datastoreItem xmlns:ds="http://schemas.openxmlformats.org/officeDocument/2006/customXml" ds:itemID="{F097CB46-D4C1-4427-8EC5-CA585E0332B1}">
+<ds:datastoreItem xmlns:ds="http://schemas.openxmlformats.org/officeDocument/2006/customXml" ds:itemID="{EA869DA4-DA4D-45AA-87FB-6E9AB2DA3924}">
   <ds:schemaRefs>
     <ds:schemaRef ds:uri="http://schemas.openxmlformats.org/officeDocument/2006/bibliography"/>
   </ds:schemaRefs>

</xml_diff>